<commit_message>
updating data and ms
</commit_message>
<xml_diff>
--- a/data/READ.ME.docx
+++ b/data/READ.ME.docx
@@ -10,14 +10,35 @@
         <w:rPr>
           <w:rtl w:val="0"/>
         </w:rPr>
-        <w:t xml:space="preserve">Hox</w:t>
+        <w:t xml:space="preserve">Contents: </w:t>
+      </w:r>
+    </w:p>
+    <w:p>
+      <w:pPr>
+        <w:rPr/>
+      </w:pPr>
+      <w:r>
+        <w:rPr>
+          <w:rtl w:val="0"/>
+        </w:rPr>
+      </w:r>
+    </w:p>
+    <w:p>
+      <w:pPr>
+        <w:rPr/>
+      </w:pPr>
+      <w:r>
+        <w:rPr>
+          <w:rtl w:val="0"/>
+        </w:rPr>
+        <w:t xml:space="preserve">Dot_Plots</w:t>
       </w:r>
     </w:p>
     <w:p>
       <w:pPr>
         <w:numPr>
           <w:ilvl w:val="0"/>
-          <w:numId w:val="1"/>
+          <w:numId w:val="6"/>
         </w:numPr>
         <w:ind w:left="720" w:hanging="360"/>
         <w:rPr>
@@ -28,14 +49,32 @@
         <w:rPr>
           <w:rtl w:val="0"/>
         </w:rPr>
-        <w:t xml:space="preserve">dmela-hox-genes.csv : file provided by Gregg that contains gene families associated with the HOX genes. </w:t>
+        <w:t xml:space="preserve">Min_block_size(s)_X</w:t>
+      </w:r>
+    </w:p>
+    <w:p>
+      <w:pPr>
+        <w:numPr>
+          <w:ilvl w:val="1"/>
+          <w:numId w:val="6"/>
+        </w:numPr>
+        <w:ind w:left="1440" w:hanging="360"/>
+        <w:rPr>
+          <w:u w:val="none"/>
+        </w:rPr>
+      </w:pPr>
+      <w:r>
+        <w:rPr>
+          <w:rtl w:val="0"/>
+        </w:rPr>
+        <w:t xml:space="preserve">Dot plots for each of the 19 species based on a minimum block size (s) of 3/5.</w:t>
       </w:r>
     </w:p>
     <w:p>
       <w:pPr>
         <w:numPr>
           <w:ilvl w:val="0"/>
-          <w:numId w:val="1"/>
+          <w:numId w:val="6"/>
         </w:numPr>
         <w:ind w:left="720" w:hanging="360"/>
         <w:rPr>
@@ -46,7 +85,66 @@
         <w:rPr>
           <w:rtl w:val="0"/>
         </w:rPr>
-        <w:t xml:space="preserve">*.gene_type : output from MCScanX </w:t>
+        <w:t xml:space="preserve">MCScanX_collinearity_files</w:t>
+      </w:r>
+    </w:p>
+    <w:p>
+      <w:pPr>
+        <w:numPr>
+          <w:ilvl w:val="1"/>
+          <w:numId w:val="6"/>
+        </w:numPr>
+        <w:ind w:left="1440" w:hanging="360"/>
+        <w:rPr>
+          <w:u w:val="none"/>
+        </w:rPr>
+      </w:pPr>
+      <w:r>
+        <w:rPr>
+          <w:rtl w:val="0"/>
+        </w:rPr>
+        <w:t xml:space="preserve">Raw MCScanX output for each species.</w:t>
+      </w:r>
+    </w:p>
+    <w:p>
+      <w:pPr>
+        <w:ind w:left="0" w:firstLine="0"/>
+        <w:rPr/>
+      </w:pPr>
+      <w:r>
+        <w:rPr>
+          <w:rtl w:val="0"/>
+        </w:rPr>
+      </w:r>
+    </w:p>
+    <w:p>
+      <w:pPr>
+        <w:ind w:left="0" w:firstLine="0"/>
+        <w:rPr/>
+      </w:pPr>
+      <w:r>
+        <w:rPr>
+          <w:rtl w:val="0"/>
+        </w:rPr>
+        <w:t xml:space="preserve">DupPupe_final_Ks</w:t>
+      </w:r>
+    </w:p>
+    <w:p>
+      <w:pPr>
+        <w:numPr>
+          <w:ilvl w:val="0"/>
+          <w:numId w:val="2"/>
+        </w:numPr>
+        <w:ind w:left="720" w:hanging="360"/>
+        <w:rPr>
+          <w:u w:val="none"/>
+        </w:rPr>
+      </w:pPr>
+      <w:r>
+        <w:rPr>
+          <w:rtl w:val="0"/>
+        </w:rPr>
+        <w:t xml:space="preserve">Raw DupPipe output. Please find a description of the file type on the git repo: </w:t>
       </w:r>
       <w:hyperlink r:id="rId6">
         <w:r>
@@ -55,13 +153,236 @@
             <w:u w:val="single"/>
             <w:rtl w:val="0"/>
           </w:rPr>
-          <w:t xml:space="preserve">Duplicate_gene_classifier</w:t>
+          <w:t xml:space="preserve">https://gitlab.com/barker-lab/EvoPipes</w:t>
         </w:r>
       </w:hyperlink>
       <w:r>
         <w:rPr>
           <w:rtl w:val="0"/>
         </w:rPr>
+      </w:r>
+    </w:p>
+    <w:p>
+      <w:pPr>
+        <w:rPr/>
+      </w:pPr>
+      <w:r>
+        <w:rPr>
+          <w:rtl w:val="0"/>
+        </w:rPr>
+      </w:r>
+    </w:p>
+    <w:p>
+      <w:pPr>
+        <w:rPr/>
+      </w:pPr>
+      <w:r>
+        <w:rPr>
+          <w:rtl w:val="0"/>
+        </w:rPr>
+        <w:t xml:space="preserve">Ks_Plots_Duppipe_Mixture</w:t>
+      </w:r>
+    </w:p>
+    <w:p>
+      <w:pPr>
+        <w:numPr>
+          <w:ilvl w:val="0"/>
+          <w:numId w:val="5"/>
+        </w:numPr>
+        <w:ind w:left="720" w:hanging="360"/>
+        <w:rPr>
+          <w:u w:val="none"/>
+        </w:rPr>
+      </w:pPr>
+      <w:r>
+        <w:rPr>
+          <w:rtl w:val="0"/>
+        </w:rPr>
+        <w:t xml:space="preserve">Ks plots with red dotted ablines for the median Ks of each mixture model component (k). These were generated using the Mix_Plot.R script.</w:t>
+      </w:r>
+    </w:p>
+    <w:p>
+      <w:pPr>
+        <w:ind w:left="0" w:firstLine="0"/>
+        <w:rPr/>
+      </w:pPr>
+      <w:r>
+        <w:rPr>
+          <w:rtl w:val="0"/>
+        </w:rPr>
+      </w:r>
+    </w:p>
+    <w:p>
+      <w:pPr>
+        <w:ind w:left="0" w:firstLine="0"/>
+        <w:rPr/>
+      </w:pPr>
+      <w:r>
+        <w:rPr>
+          <w:rtl w:val="0"/>
+        </w:rPr>
+        <w:t xml:space="preserve">Fig_3_Updated.pdf</w:t>
+      </w:r>
+    </w:p>
+    <w:p>
+      <w:pPr>
+        <w:numPr>
+          <w:ilvl w:val="0"/>
+          <w:numId w:val="7"/>
+        </w:numPr>
+        <w:ind w:left="720" w:hanging="360"/>
+        <w:rPr>
+          <w:u w:val="none"/>
+        </w:rPr>
+      </w:pPr>
+      <w:r>
+        <w:rPr>
+          <w:rtl w:val="0"/>
+        </w:rPr>
+        <w:t xml:space="preserve">Updated figure 3 with added mixture model k components. </w:t>
+      </w:r>
+    </w:p>
+    <w:p>
+      <w:pPr>
+        <w:numPr>
+          <w:ilvl w:val="0"/>
+          <w:numId w:val="7"/>
+        </w:numPr>
+        <w:ind w:left="720" w:hanging="360"/>
+        <w:rPr>
+          <w:u w:val="none"/>
+        </w:rPr>
+      </w:pPr>
+      <w:r>
+        <w:rPr>
+          <w:rtl w:val="0"/>
+        </w:rPr>
+        <w:t xml:space="preserve">Please note there was a mistake in the prior draft’s labeling; </w:t>
+      </w:r>
+      <w:r>
+        <w:rPr>
+          <w:i w:val="1"/>
+          <w:rtl w:val="0"/>
+        </w:rPr>
+        <w:t xml:space="preserve">T. urticae</w:t>
+      </w:r>
+      <w:r>
+        <w:rPr>
+          <w:rtl w:val="0"/>
+        </w:rPr>
+        <w:t xml:space="preserve"> and </w:t>
+      </w:r>
+      <w:r>
+        <w:rPr>
+          <w:i w:val="1"/>
+          <w:rtl w:val="0"/>
+        </w:rPr>
+        <w:t xml:space="preserve">N. clavipes.</w:t>
+      </w:r>
+      <w:r>
+        <w:rPr>
+          <w:rtl w:val="0"/>
+        </w:rPr>
+        <w:t xml:space="preserve"> This has been fixed and the requested mixture models added. I decided to use the median Ks rather than the full distribution to make viewing easier. The R script can be changed to add the entire K component distributions, please let me know if you would prefer this format. </w:t>
+      </w:r>
+    </w:p>
+    <w:p>
+      <w:pPr>
+        <w:rPr/>
+      </w:pPr>
+      <w:r>
+        <w:rPr>
+          <w:rtl w:val="0"/>
+        </w:rPr>
+      </w:r>
+    </w:p>
+    <w:p>
+      <w:pPr>
+        <w:rPr/>
+      </w:pPr>
+      <w:r>
+        <w:rPr>
+          <w:rtl w:val="0"/>
+        </w:rPr>
+        <w:t xml:space="preserve">Mix_Plot.R</w:t>
+      </w:r>
+    </w:p>
+    <w:p>
+      <w:pPr>
+        <w:numPr>
+          <w:ilvl w:val="0"/>
+          <w:numId w:val="4"/>
+        </w:numPr>
+        <w:ind w:left="720" w:hanging="360"/>
+        <w:rPr>
+          <w:u w:val="none"/>
+        </w:rPr>
+      </w:pPr>
+      <w:r>
+        <w:rPr>
+          <w:rtl w:val="0"/>
+        </w:rPr>
+        <w:t xml:space="preserve">Script used to plot the Ks plots and fit mixture components.</w:t>
+      </w:r>
+    </w:p>
+    <w:p>
+      <w:pPr>
+        <w:rPr/>
+      </w:pPr>
+      <w:r>
+        <w:rPr>
+          <w:rtl w:val="0"/>
+        </w:rPr>
+      </w:r>
+    </w:p>
+    <w:p>
+      <w:pPr>
+        <w:rPr/>
+      </w:pPr>
+      <w:r>
+        <w:rPr>
+          <w:rtl w:val="0"/>
+        </w:rPr>
+        <w:t xml:space="preserve">SLEDGE_Results</w:t>
+      </w:r>
+    </w:p>
+    <w:p>
+      <w:pPr>
+        <w:numPr>
+          <w:ilvl w:val="0"/>
+          <w:numId w:val="3"/>
+        </w:numPr>
+        <w:ind w:left="720" w:hanging="360"/>
+        <w:rPr>
+          <w:u w:val="none"/>
+        </w:rPr>
+      </w:pPr>
+      <w:r>
+        <w:rPr>
+          <w:rtl w:val="0"/>
+        </w:rPr>
+        <w:t xml:space="preserve">Tables summarizing the SLEDGe results. Please refer to the notes therein for the columns. I removed the spurious columns, thanks for sending along the supplemental files. </w:t>
+      </w:r>
+    </w:p>
+    <w:p>
+      <w:pPr>
+        <w:rPr/>
+      </w:pPr>
+      <w:r>
+        <w:rPr>
+          <w:rtl w:val="0"/>
+        </w:rPr>
+      </w:r>
+    </w:p>
+    <w:p>
+      <w:pPr>
+        <w:rPr/>
+      </w:pPr>
+      <w:r>
+        <w:rPr>
+          <w:rtl w:val="0"/>
+        </w:rPr>
+        <w:t xml:space="preserve">Spider-wgd-ms-1e-20240105.docx</w:t>
       </w:r>
     </w:p>
     <w:p>
@@ -79,7 +400,7 @@
         <w:rPr>
           <w:rtl w:val="0"/>
         </w:rPr>
-        <w:t xml:space="preserve">HOX_FIND_2.py : python script used to generate results presented in the 2023_hox tab of chelicerate_genomes.xlsx</w:t>
+        <w:t xml:space="preserve">Update draft from Gregg with my replies to the comments and minor edits. </w:t>
       </w:r>
     </w:p>
     <w:p>
@@ -90,151 +411,6 @@
         <w:rPr>
           <w:rtl w:val="0"/>
         </w:rPr>
-        <w:t xml:space="preserve">Duppipe</w:t>
-      </w:r>
-    </w:p>
-    <w:p>
-      <w:pPr>
-        <w:rPr/>
-      </w:pPr>
-      <w:r>
-        <w:rPr>
-          <w:rtl w:val="0"/>
-        </w:rPr>
-      </w:r>
-    </w:p>
-    <w:p>
-      <w:pPr>
-        <w:rPr/>
-      </w:pPr>
-      <w:r>
-        <w:rPr>
-          <w:rtl w:val="0"/>
-        </w:rPr>
-        <w:t xml:space="preserve">Dot_plots</w:t>
-      </w:r>
-    </w:p>
-    <w:p>
-      <w:pPr>
-        <w:numPr>
-          <w:ilvl w:val="0"/>
-          <w:numId w:val="4"/>
-        </w:numPr>
-        <w:ind w:left="720" w:hanging="360"/>
-        <w:rPr>
-          <w:u w:val="none"/>
-        </w:rPr>
-      </w:pPr>
-      <w:r>
-        <w:rPr>
-          <w:rtl w:val="0"/>
-        </w:rPr>
-        <w:t xml:space="preserve">*.png : dot plots produced using MCScanX  dot_plotter </w:t>
-      </w:r>
-    </w:p>
-    <w:p>
-      <w:pPr>
-        <w:numPr>
-          <w:ilvl w:val="0"/>
-          <w:numId w:val="4"/>
-        </w:numPr>
-        <w:ind w:left="720" w:hanging="360"/>
-        <w:rPr>
-          <w:u w:val="none"/>
-        </w:rPr>
-      </w:pPr>
-      <w:r>
-        <w:rPr>
-          <w:rtl w:val="0"/>
-        </w:rPr>
-        <w:t xml:space="preserve">Control_File_Maker.py : python script used to make dot_plotter control files from gff file input</w:t>
-      </w:r>
-    </w:p>
-    <w:p>
-      <w:pPr>
-        <w:ind w:left="720" w:firstLine="0"/>
-        <w:rPr/>
-      </w:pPr>
-      <w:r>
-        <w:rPr>
-          <w:rtl w:val="0"/>
-        </w:rPr>
-      </w:r>
-    </w:p>
-    <w:p>
-      <w:pPr>
-        <w:ind w:left="0" w:firstLine="0"/>
-        <w:rPr/>
-      </w:pPr>
-      <w:r>
-        <w:rPr>
-          <w:rtl w:val="0"/>
-        </w:rPr>
-        <w:t xml:space="preserve">Updated.tar.gz</w:t>
-      </w:r>
-    </w:p>
-    <w:p>
-      <w:pPr>
-        <w:numPr>
-          <w:ilvl w:val="0"/>
-          <w:numId w:val="2"/>
-        </w:numPr>
-        <w:ind w:left="720" w:hanging="360"/>
-        <w:rPr>
-          <w:u w:val="none"/>
-        </w:rPr>
-      </w:pPr>
-      <w:r>
-        <w:rPr>
-          <w:rtl w:val="0"/>
-        </w:rPr>
-        <w:t xml:space="preserve">Compressed directory where MCScanX analyses were completed </w:t>
-      </w:r>
-      <w:r>
-        <w:rPr>
-          <w:rtl w:val="0"/>
-        </w:rPr>
-      </w:r>
-    </w:p>
-    <w:p>
-      <w:pPr>
-        <w:ind w:left="0" w:firstLine="0"/>
-        <w:rPr/>
-      </w:pPr>
-      <w:r>
-        <w:rPr>
-          <w:rtl w:val="0"/>
-        </w:rPr>
-      </w:r>
-    </w:p>
-    <w:p>
-      <w:pPr>
-        <w:ind w:left="0" w:firstLine="0"/>
-        <w:rPr/>
-      </w:pPr>
-      <w:r>
-        <w:rPr>
-          <w:rtl w:val="0"/>
-        </w:rPr>
-        <w:t xml:space="preserve">Duppipe.tar.gz</w:t>
-      </w:r>
-    </w:p>
-    <w:p>
-      <w:pPr>
-        <w:numPr>
-          <w:ilvl w:val="0"/>
-          <w:numId w:val="3"/>
-        </w:numPr>
-        <w:ind w:left="720" w:hanging="360"/>
-        <w:rPr>
-          <w:u w:val="none"/>
-        </w:rPr>
-      </w:pPr>
-      <w:r>
-        <w:rPr>
-          <w:rtl w:val="0"/>
-        </w:rPr>
-        <w:t xml:space="preserve">Compressed directory where DupPipe was ran </w:t>
       </w:r>
     </w:p>
     <w:p>
@@ -262,7 +438,7 @@
     <w:lvl w:ilvl="0">
       <w:start w:val="1"/>
       <w:numFmt w:val="bullet"/>
-      <w:lvlText w:val="-"/>
+      <w:lvlText w:val="●"/>
       <w:lvlJc w:val="left"/>
       <w:pPr>
         <w:ind w:left="720" w:hanging="360"/>
@@ -274,7 +450,7 @@
     <w:lvl w:ilvl="1">
       <w:start w:val="1"/>
       <w:numFmt w:val="bullet"/>
-      <w:lvlText w:val="-"/>
+      <w:lvlText w:val="○"/>
       <w:lvlJc w:val="left"/>
       <w:pPr>
         <w:ind w:left="1440" w:hanging="360"/>
@@ -286,7 +462,7 @@
     <w:lvl w:ilvl="2">
       <w:start w:val="1"/>
       <w:numFmt w:val="bullet"/>
-      <w:lvlText w:val="-"/>
+      <w:lvlText w:val="■"/>
       <w:lvlJc w:val="left"/>
       <w:pPr>
         <w:ind w:left="2160" w:hanging="360"/>
@@ -298,7 +474,7 @@
     <w:lvl w:ilvl="3">
       <w:start w:val="1"/>
       <w:numFmt w:val="bullet"/>
-      <w:lvlText w:val="-"/>
+      <w:lvlText w:val="●"/>
       <w:lvlJc w:val="left"/>
       <w:pPr>
         <w:ind w:left="2880" w:hanging="360"/>
@@ -310,7 +486,7 @@
     <w:lvl w:ilvl="4">
       <w:start w:val="1"/>
       <w:numFmt w:val="bullet"/>
-      <w:lvlText w:val="-"/>
+      <w:lvlText w:val="○"/>
       <w:lvlJc w:val="left"/>
       <w:pPr>
         <w:ind w:left="3600" w:hanging="360"/>
@@ -322,7 +498,7 @@
     <w:lvl w:ilvl="5">
       <w:start w:val="1"/>
       <w:numFmt w:val="bullet"/>
-      <w:lvlText w:val="-"/>
+      <w:lvlText w:val="■"/>
       <w:lvlJc w:val="left"/>
       <w:pPr>
         <w:ind w:left="4320" w:hanging="360"/>
@@ -334,7 +510,7 @@
     <w:lvl w:ilvl="6">
       <w:start w:val="1"/>
       <w:numFmt w:val="bullet"/>
-      <w:lvlText w:val="-"/>
+      <w:lvlText w:val="●"/>
       <w:lvlJc w:val="left"/>
       <w:pPr>
         <w:ind w:left="5040" w:hanging="360"/>
@@ -346,7 +522,7 @@
     <w:lvl w:ilvl="7">
       <w:start w:val="1"/>
       <w:numFmt w:val="bullet"/>
-      <w:lvlText w:val="-"/>
+      <w:lvlText w:val="○"/>
       <w:lvlJc w:val="left"/>
       <w:pPr>
         <w:ind w:left="5760" w:hanging="360"/>
@@ -358,7 +534,7 @@
     <w:lvl w:ilvl="8">
       <w:start w:val="1"/>
       <w:numFmt w:val="bullet"/>
-      <w:lvlText w:val="-"/>
+      <w:lvlText w:val="■"/>
       <w:lvlJc w:val="left"/>
       <w:pPr>
         <w:ind w:left="6480" w:hanging="360"/>
@@ -372,7 +548,7 @@
     <w:lvl w:ilvl="0">
       <w:start w:val="1"/>
       <w:numFmt w:val="bullet"/>
-      <w:lvlText w:val="-"/>
+      <w:lvlText w:val="●"/>
       <w:lvlJc w:val="left"/>
       <w:pPr>
         <w:ind w:left="720" w:hanging="360"/>
@@ -384,7 +560,7 @@
     <w:lvl w:ilvl="1">
       <w:start w:val="1"/>
       <w:numFmt w:val="bullet"/>
-      <w:lvlText w:val="-"/>
+      <w:lvlText w:val="○"/>
       <w:lvlJc w:val="left"/>
       <w:pPr>
         <w:ind w:left="1440" w:hanging="360"/>
@@ -396,7 +572,7 @@
     <w:lvl w:ilvl="2">
       <w:start w:val="1"/>
       <w:numFmt w:val="bullet"/>
-      <w:lvlText w:val="-"/>
+      <w:lvlText w:val="■"/>
       <w:lvlJc w:val="left"/>
       <w:pPr>
         <w:ind w:left="2160" w:hanging="360"/>
@@ -408,7 +584,7 @@
     <w:lvl w:ilvl="3">
       <w:start w:val="1"/>
       <w:numFmt w:val="bullet"/>
-      <w:lvlText w:val="-"/>
+      <w:lvlText w:val="●"/>
       <w:lvlJc w:val="left"/>
       <w:pPr>
         <w:ind w:left="2880" w:hanging="360"/>
@@ -420,7 +596,7 @@
     <w:lvl w:ilvl="4">
       <w:start w:val="1"/>
       <w:numFmt w:val="bullet"/>
-      <w:lvlText w:val="-"/>
+      <w:lvlText w:val="○"/>
       <w:lvlJc w:val="left"/>
       <w:pPr>
         <w:ind w:left="3600" w:hanging="360"/>
@@ -432,7 +608,7 @@
     <w:lvl w:ilvl="5">
       <w:start w:val="1"/>
       <w:numFmt w:val="bullet"/>
-      <w:lvlText w:val="-"/>
+      <w:lvlText w:val="■"/>
       <w:lvlJc w:val="left"/>
       <w:pPr>
         <w:ind w:left="4320" w:hanging="360"/>
@@ -444,7 +620,7 @@
     <w:lvl w:ilvl="6">
       <w:start w:val="1"/>
       <w:numFmt w:val="bullet"/>
-      <w:lvlText w:val="-"/>
+      <w:lvlText w:val="●"/>
       <w:lvlJc w:val="left"/>
       <w:pPr>
         <w:ind w:left="5040" w:hanging="360"/>
@@ -456,7 +632,7 @@
     <w:lvl w:ilvl="7">
       <w:start w:val="1"/>
       <w:numFmt w:val="bullet"/>
-      <w:lvlText w:val="-"/>
+      <w:lvlText w:val="○"/>
       <w:lvlJc w:val="left"/>
       <w:pPr>
         <w:ind w:left="5760" w:hanging="360"/>
@@ -468,7 +644,7 @@
     <w:lvl w:ilvl="8">
       <w:start w:val="1"/>
       <w:numFmt w:val="bullet"/>
-      <w:lvlText w:val="-"/>
+      <w:lvlText w:val="■"/>
       <w:lvlJc w:val="left"/>
       <w:pPr>
         <w:ind w:left="6480" w:hanging="360"/>
@@ -482,7 +658,7 @@
     <w:lvl w:ilvl="0">
       <w:start w:val="1"/>
       <w:numFmt w:val="bullet"/>
-      <w:lvlText w:val="-"/>
+      <w:lvlText w:val="●"/>
       <w:lvlJc w:val="left"/>
       <w:pPr>
         <w:ind w:left="720" w:hanging="360"/>
@@ -494,7 +670,7 @@
     <w:lvl w:ilvl="1">
       <w:start w:val="1"/>
       <w:numFmt w:val="bullet"/>
-      <w:lvlText w:val="-"/>
+      <w:lvlText w:val="○"/>
       <w:lvlJc w:val="left"/>
       <w:pPr>
         <w:ind w:left="1440" w:hanging="360"/>
@@ -506,7 +682,7 @@
     <w:lvl w:ilvl="2">
       <w:start w:val="1"/>
       <w:numFmt w:val="bullet"/>
-      <w:lvlText w:val="-"/>
+      <w:lvlText w:val="■"/>
       <w:lvlJc w:val="left"/>
       <w:pPr>
         <w:ind w:left="2160" w:hanging="360"/>
@@ -518,7 +694,7 @@
     <w:lvl w:ilvl="3">
       <w:start w:val="1"/>
       <w:numFmt w:val="bullet"/>
-      <w:lvlText w:val="-"/>
+      <w:lvlText w:val="●"/>
       <w:lvlJc w:val="left"/>
       <w:pPr>
         <w:ind w:left="2880" w:hanging="360"/>
@@ -530,7 +706,7 @@
     <w:lvl w:ilvl="4">
       <w:start w:val="1"/>
       <w:numFmt w:val="bullet"/>
-      <w:lvlText w:val="-"/>
+      <w:lvlText w:val="○"/>
       <w:lvlJc w:val="left"/>
       <w:pPr>
         <w:ind w:left="3600" w:hanging="360"/>
@@ -542,7 +718,7 @@
     <w:lvl w:ilvl="5">
       <w:start w:val="1"/>
       <w:numFmt w:val="bullet"/>
-      <w:lvlText w:val="-"/>
+      <w:lvlText w:val="■"/>
       <w:lvlJc w:val="left"/>
       <w:pPr>
         <w:ind w:left="4320" w:hanging="360"/>
@@ -554,7 +730,7 @@
     <w:lvl w:ilvl="6">
       <w:start w:val="1"/>
       <w:numFmt w:val="bullet"/>
-      <w:lvlText w:val="-"/>
+      <w:lvlText w:val="●"/>
       <w:lvlJc w:val="left"/>
       <w:pPr>
         <w:ind w:left="5040" w:hanging="360"/>
@@ -566,7 +742,7 @@
     <w:lvl w:ilvl="7">
       <w:start w:val="1"/>
       <w:numFmt w:val="bullet"/>
-      <w:lvlText w:val="-"/>
+      <w:lvlText w:val="○"/>
       <w:lvlJc w:val="left"/>
       <w:pPr>
         <w:ind w:left="5760" w:hanging="360"/>
@@ -578,7 +754,7 @@
     <w:lvl w:ilvl="8">
       <w:start w:val="1"/>
       <w:numFmt w:val="bullet"/>
-      <w:lvlText w:val="-"/>
+      <w:lvlText w:val="■"/>
       <w:lvlJc w:val="left"/>
       <w:pPr>
         <w:ind w:left="6480" w:hanging="360"/>
@@ -592,7 +768,7 @@
     <w:lvl w:ilvl="0">
       <w:start w:val="1"/>
       <w:numFmt w:val="bullet"/>
-      <w:lvlText w:val="-"/>
+      <w:lvlText w:val="●"/>
       <w:lvlJc w:val="left"/>
       <w:pPr>
         <w:ind w:left="720" w:hanging="360"/>
@@ -604,7 +780,7 @@
     <w:lvl w:ilvl="1">
       <w:start w:val="1"/>
       <w:numFmt w:val="bullet"/>
-      <w:lvlText w:val="-"/>
+      <w:lvlText w:val="○"/>
       <w:lvlJc w:val="left"/>
       <w:pPr>
         <w:ind w:left="1440" w:hanging="360"/>
@@ -616,7 +792,7 @@
     <w:lvl w:ilvl="2">
       <w:start w:val="1"/>
       <w:numFmt w:val="bullet"/>
-      <w:lvlText w:val="-"/>
+      <w:lvlText w:val="■"/>
       <w:lvlJc w:val="left"/>
       <w:pPr>
         <w:ind w:left="2160" w:hanging="360"/>
@@ -628,7 +804,7 @@
     <w:lvl w:ilvl="3">
       <w:start w:val="1"/>
       <w:numFmt w:val="bullet"/>
-      <w:lvlText w:val="-"/>
+      <w:lvlText w:val="●"/>
       <w:lvlJc w:val="left"/>
       <w:pPr>
         <w:ind w:left="2880" w:hanging="360"/>
@@ -640,7 +816,7 @@
     <w:lvl w:ilvl="4">
       <w:start w:val="1"/>
       <w:numFmt w:val="bullet"/>
-      <w:lvlText w:val="-"/>
+      <w:lvlText w:val="○"/>
       <w:lvlJc w:val="left"/>
       <w:pPr>
         <w:ind w:left="3600" w:hanging="360"/>
@@ -652,7 +828,7 @@
     <w:lvl w:ilvl="5">
       <w:start w:val="1"/>
       <w:numFmt w:val="bullet"/>
-      <w:lvlText w:val="-"/>
+      <w:lvlText w:val="■"/>
       <w:lvlJc w:val="left"/>
       <w:pPr>
         <w:ind w:left="4320" w:hanging="360"/>
@@ -664,7 +840,7 @@
     <w:lvl w:ilvl="6">
       <w:start w:val="1"/>
       <w:numFmt w:val="bullet"/>
-      <w:lvlText w:val="-"/>
+      <w:lvlText w:val="●"/>
       <w:lvlJc w:val="left"/>
       <w:pPr>
         <w:ind w:left="5040" w:hanging="360"/>
@@ -676,7 +852,7 @@
     <w:lvl w:ilvl="7">
       <w:start w:val="1"/>
       <w:numFmt w:val="bullet"/>
-      <w:lvlText w:val="-"/>
+      <w:lvlText w:val="○"/>
       <w:lvlJc w:val="left"/>
       <w:pPr>
         <w:ind w:left="5760" w:hanging="360"/>
@@ -688,7 +864,337 @@
     <w:lvl w:ilvl="8">
       <w:start w:val="1"/>
       <w:numFmt w:val="bullet"/>
-      <w:lvlText w:val="-"/>
+      <w:lvlText w:val="■"/>
+      <w:lvlJc w:val="left"/>
+      <w:pPr>
+        <w:ind w:left="6480" w:hanging="360"/>
+      </w:pPr>
+      <w:rPr>
+        <w:u w:val="none"/>
+      </w:rPr>
+    </w:lvl>
+  </w:abstractNum>
+  <w:abstractNum w:abstractNumId="5">
+    <w:lvl w:ilvl="0">
+      <w:start w:val="1"/>
+      <w:numFmt w:val="bullet"/>
+      <w:lvlText w:val="●"/>
+      <w:lvlJc w:val="left"/>
+      <w:pPr>
+        <w:ind w:left="720" w:hanging="360"/>
+      </w:pPr>
+      <w:rPr>
+        <w:u w:val="none"/>
+      </w:rPr>
+    </w:lvl>
+    <w:lvl w:ilvl="1">
+      <w:start w:val="1"/>
+      <w:numFmt w:val="bullet"/>
+      <w:lvlText w:val="○"/>
+      <w:lvlJc w:val="left"/>
+      <w:pPr>
+        <w:ind w:left="1440" w:hanging="360"/>
+      </w:pPr>
+      <w:rPr>
+        <w:u w:val="none"/>
+      </w:rPr>
+    </w:lvl>
+    <w:lvl w:ilvl="2">
+      <w:start w:val="1"/>
+      <w:numFmt w:val="bullet"/>
+      <w:lvlText w:val="■"/>
+      <w:lvlJc w:val="left"/>
+      <w:pPr>
+        <w:ind w:left="2160" w:hanging="360"/>
+      </w:pPr>
+      <w:rPr>
+        <w:u w:val="none"/>
+      </w:rPr>
+    </w:lvl>
+    <w:lvl w:ilvl="3">
+      <w:start w:val="1"/>
+      <w:numFmt w:val="bullet"/>
+      <w:lvlText w:val="●"/>
+      <w:lvlJc w:val="left"/>
+      <w:pPr>
+        <w:ind w:left="2880" w:hanging="360"/>
+      </w:pPr>
+      <w:rPr>
+        <w:u w:val="none"/>
+      </w:rPr>
+    </w:lvl>
+    <w:lvl w:ilvl="4">
+      <w:start w:val="1"/>
+      <w:numFmt w:val="bullet"/>
+      <w:lvlText w:val="○"/>
+      <w:lvlJc w:val="left"/>
+      <w:pPr>
+        <w:ind w:left="3600" w:hanging="360"/>
+      </w:pPr>
+      <w:rPr>
+        <w:u w:val="none"/>
+      </w:rPr>
+    </w:lvl>
+    <w:lvl w:ilvl="5">
+      <w:start w:val="1"/>
+      <w:numFmt w:val="bullet"/>
+      <w:lvlText w:val="■"/>
+      <w:lvlJc w:val="left"/>
+      <w:pPr>
+        <w:ind w:left="4320" w:hanging="360"/>
+      </w:pPr>
+      <w:rPr>
+        <w:u w:val="none"/>
+      </w:rPr>
+    </w:lvl>
+    <w:lvl w:ilvl="6">
+      <w:start w:val="1"/>
+      <w:numFmt w:val="bullet"/>
+      <w:lvlText w:val="●"/>
+      <w:lvlJc w:val="left"/>
+      <w:pPr>
+        <w:ind w:left="5040" w:hanging="360"/>
+      </w:pPr>
+      <w:rPr>
+        <w:u w:val="none"/>
+      </w:rPr>
+    </w:lvl>
+    <w:lvl w:ilvl="7">
+      <w:start w:val="1"/>
+      <w:numFmt w:val="bullet"/>
+      <w:lvlText w:val="○"/>
+      <w:lvlJc w:val="left"/>
+      <w:pPr>
+        <w:ind w:left="5760" w:hanging="360"/>
+      </w:pPr>
+      <w:rPr>
+        <w:u w:val="none"/>
+      </w:rPr>
+    </w:lvl>
+    <w:lvl w:ilvl="8">
+      <w:start w:val="1"/>
+      <w:numFmt w:val="bullet"/>
+      <w:lvlText w:val="■"/>
+      <w:lvlJc w:val="left"/>
+      <w:pPr>
+        <w:ind w:left="6480" w:hanging="360"/>
+      </w:pPr>
+      <w:rPr>
+        <w:u w:val="none"/>
+      </w:rPr>
+    </w:lvl>
+  </w:abstractNum>
+  <w:abstractNum w:abstractNumId="6">
+    <w:lvl w:ilvl="0">
+      <w:start w:val="1"/>
+      <w:numFmt w:val="bullet"/>
+      <w:lvlText w:val="●"/>
+      <w:lvlJc w:val="left"/>
+      <w:pPr>
+        <w:ind w:left="720" w:hanging="360"/>
+      </w:pPr>
+      <w:rPr>
+        <w:u w:val="none"/>
+      </w:rPr>
+    </w:lvl>
+    <w:lvl w:ilvl="1">
+      <w:start w:val="1"/>
+      <w:numFmt w:val="bullet"/>
+      <w:lvlText w:val="○"/>
+      <w:lvlJc w:val="left"/>
+      <w:pPr>
+        <w:ind w:left="1440" w:hanging="360"/>
+      </w:pPr>
+      <w:rPr>
+        <w:u w:val="none"/>
+      </w:rPr>
+    </w:lvl>
+    <w:lvl w:ilvl="2">
+      <w:start w:val="1"/>
+      <w:numFmt w:val="bullet"/>
+      <w:lvlText w:val="■"/>
+      <w:lvlJc w:val="left"/>
+      <w:pPr>
+        <w:ind w:left="2160" w:hanging="360"/>
+      </w:pPr>
+      <w:rPr>
+        <w:u w:val="none"/>
+      </w:rPr>
+    </w:lvl>
+    <w:lvl w:ilvl="3">
+      <w:start w:val="1"/>
+      <w:numFmt w:val="bullet"/>
+      <w:lvlText w:val="●"/>
+      <w:lvlJc w:val="left"/>
+      <w:pPr>
+        <w:ind w:left="2880" w:hanging="360"/>
+      </w:pPr>
+      <w:rPr>
+        <w:u w:val="none"/>
+      </w:rPr>
+    </w:lvl>
+    <w:lvl w:ilvl="4">
+      <w:start w:val="1"/>
+      <w:numFmt w:val="bullet"/>
+      <w:lvlText w:val="○"/>
+      <w:lvlJc w:val="left"/>
+      <w:pPr>
+        <w:ind w:left="3600" w:hanging="360"/>
+      </w:pPr>
+      <w:rPr>
+        <w:u w:val="none"/>
+      </w:rPr>
+    </w:lvl>
+    <w:lvl w:ilvl="5">
+      <w:start w:val="1"/>
+      <w:numFmt w:val="bullet"/>
+      <w:lvlText w:val="■"/>
+      <w:lvlJc w:val="left"/>
+      <w:pPr>
+        <w:ind w:left="4320" w:hanging="360"/>
+      </w:pPr>
+      <w:rPr>
+        <w:u w:val="none"/>
+      </w:rPr>
+    </w:lvl>
+    <w:lvl w:ilvl="6">
+      <w:start w:val="1"/>
+      <w:numFmt w:val="bullet"/>
+      <w:lvlText w:val="●"/>
+      <w:lvlJc w:val="left"/>
+      <w:pPr>
+        <w:ind w:left="5040" w:hanging="360"/>
+      </w:pPr>
+      <w:rPr>
+        <w:u w:val="none"/>
+      </w:rPr>
+    </w:lvl>
+    <w:lvl w:ilvl="7">
+      <w:start w:val="1"/>
+      <w:numFmt w:val="bullet"/>
+      <w:lvlText w:val="○"/>
+      <w:lvlJc w:val="left"/>
+      <w:pPr>
+        <w:ind w:left="5760" w:hanging="360"/>
+      </w:pPr>
+      <w:rPr>
+        <w:u w:val="none"/>
+      </w:rPr>
+    </w:lvl>
+    <w:lvl w:ilvl="8">
+      <w:start w:val="1"/>
+      <w:numFmt w:val="bullet"/>
+      <w:lvlText w:val="■"/>
+      <w:lvlJc w:val="left"/>
+      <w:pPr>
+        <w:ind w:left="6480" w:hanging="360"/>
+      </w:pPr>
+      <w:rPr>
+        <w:u w:val="none"/>
+      </w:rPr>
+    </w:lvl>
+  </w:abstractNum>
+  <w:abstractNum w:abstractNumId="7">
+    <w:lvl w:ilvl="0">
+      <w:start w:val="1"/>
+      <w:numFmt w:val="bullet"/>
+      <w:lvlText w:val="●"/>
+      <w:lvlJc w:val="left"/>
+      <w:pPr>
+        <w:ind w:left="720" w:hanging="360"/>
+      </w:pPr>
+      <w:rPr>
+        <w:u w:val="none"/>
+      </w:rPr>
+    </w:lvl>
+    <w:lvl w:ilvl="1">
+      <w:start w:val="1"/>
+      <w:numFmt w:val="bullet"/>
+      <w:lvlText w:val="○"/>
+      <w:lvlJc w:val="left"/>
+      <w:pPr>
+        <w:ind w:left="1440" w:hanging="360"/>
+      </w:pPr>
+      <w:rPr>
+        <w:u w:val="none"/>
+      </w:rPr>
+    </w:lvl>
+    <w:lvl w:ilvl="2">
+      <w:start w:val="1"/>
+      <w:numFmt w:val="bullet"/>
+      <w:lvlText w:val="■"/>
+      <w:lvlJc w:val="left"/>
+      <w:pPr>
+        <w:ind w:left="2160" w:hanging="360"/>
+      </w:pPr>
+      <w:rPr>
+        <w:u w:val="none"/>
+      </w:rPr>
+    </w:lvl>
+    <w:lvl w:ilvl="3">
+      <w:start w:val="1"/>
+      <w:numFmt w:val="bullet"/>
+      <w:lvlText w:val="●"/>
+      <w:lvlJc w:val="left"/>
+      <w:pPr>
+        <w:ind w:left="2880" w:hanging="360"/>
+      </w:pPr>
+      <w:rPr>
+        <w:u w:val="none"/>
+      </w:rPr>
+    </w:lvl>
+    <w:lvl w:ilvl="4">
+      <w:start w:val="1"/>
+      <w:numFmt w:val="bullet"/>
+      <w:lvlText w:val="○"/>
+      <w:lvlJc w:val="left"/>
+      <w:pPr>
+        <w:ind w:left="3600" w:hanging="360"/>
+      </w:pPr>
+      <w:rPr>
+        <w:u w:val="none"/>
+      </w:rPr>
+    </w:lvl>
+    <w:lvl w:ilvl="5">
+      <w:start w:val="1"/>
+      <w:numFmt w:val="bullet"/>
+      <w:lvlText w:val="■"/>
+      <w:lvlJc w:val="left"/>
+      <w:pPr>
+        <w:ind w:left="4320" w:hanging="360"/>
+      </w:pPr>
+      <w:rPr>
+        <w:u w:val="none"/>
+      </w:rPr>
+    </w:lvl>
+    <w:lvl w:ilvl="6">
+      <w:start w:val="1"/>
+      <w:numFmt w:val="bullet"/>
+      <w:lvlText w:val="●"/>
+      <w:lvlJc w:val="left"/>
+      <w:pPr>
+        <w:ind w:left="5040" w:hanging="360"/>
+      </w:pPr>
+      <w:rPr>
+        <w:u w:val="none"/>
+      </w:rPr>
+    </w:lvl>
+    <w:lvl w:ilvl="7">
+      <w:start w:val="1"/>
+      <w:numFmt w:val="bullet"/>
+      <w:lvlText w:val="○"/>
+      <w:lvlJc w:val="left"/>
+      <w:pPr>
+        <w:ind w:left="5760" w:hanging="360"/>
+      </w:pPr>
+      <w:rPr>
+        <w:u w:val="none"/>
+      </w:rPr>
+    </w:lvl>
+    <w:lvl w:ilvl="8">
+      <w:start w:val="1"/>
+      <w:numFmt w:val="bullet"/>
+      <w:lvlText w:val="■"/>
       <w:lvlJc w:val="left"/>
       <w:pPr>
         <w:ind w:left="6480" w:hanging="360"/>
@@ -709,6 +1215,15 @@
   </w:num>
   <w:num w:numId="4">
     <w:abstractNumId w:val="4"/>
+  </w:num>
+  <w:num w:numId="5">
+    <w:abstractNumId w:val="5"/>
+  </w:num>
+  <w:num w:numId="6">
+    <w:abstractNumId w:val="6"/>
+  </w:num>
+  <w:num w:numId="7">
+    <w:abstractNumId w:val="7"/>
   </w:num>
 </w:numbering>
 </file>

</xml_diff>